<commit_message>
Updated poster list with numbers
</commit_message>
<xml_diff>
--- a/2019/Outputs/WSN2019_poster_list.docx
+++ b/2019/Outputs/WSN2019_poster_list.docx
@@ -179,6 +179,12 @@
         <w:pStyle w:val="BodyText"/>
       </w:pPr>
       <w:r>
+        <w:t xml:space="preserve">1 -</w:t>
+      </w:r>
+      <w:r>
+        <w:t xml:space="preserve"> </w:t>
+      </w:r>
+      <w:r>
         <w:rPr>
           <w:b/>
         </w:rPr>
@@ -216,6 +222,12 @@
         <w:pStyle w:val="BodyText"/>
       </w:pPr>
       <w:r>
+        <w:t xml:space="preserve">2 -</w:t>
+      </w:r>
+      <w:r>
+        <w:t xml:space="preserve"> </w:t>
+      </w:r>
+      <w:r>
         <w:rPr>
           <w:b/>
         </w:rPr>
@@ -247,6 +259,12 @@
         <w:pStyle w:val="BodyText"/>
       </w:pPr>
       <w:r>
+        <w:t xml:space="preserve">3 -</w:t>
+      </w:r>
+      <w:r>
+        <w:t xml:space="preserve"> </w:t>
+      </w:r>
+      <w:r>
         <w:rPr>
           <w:b/>
         </w:rPr>
@@ -290,6 +308,12 @@
         <w:pStyle w:val="BodyText"/>
       </w:pPr>
       <w:r>
+        <w:t xml:space="preserve">4 -</w:t>
+      </w:r>
+      <w:r>
+        <w:t xml:space="preserve"> </w:t>
+      </w:r>
+      <w:r>
         <w:rPr>
           <w:b/>
         </w:rPr>
@@ -321,6 +345,12 @@
         <w:pStyle w:val="BodyText"/>
       </w:pPr>
       <w:r>
+        <w:t xml:space="preserve">5 -</w:t>
+      </w:r>
+      <w:r>
+        <w:t xml:space="preserve"> </w:t>
+      </w:r>
+      <w:r>
         <w:rPr>
           <w:b/>
         </w:rPr>
@@ -352,6 +382,12 @@
         <w:pStyle w:val="BodyText"/>
       </w:pPr>
       <w:r>
+        <w:t xml:space="preserve">6 -</w:t>
+      </w:r>
+      <w:r>
+        <w:t xml:space="preserve"> </w:t>
+      </w:r>
+      <w:r>
         <w:rPr>
           <w:b/>
         </w:rPr>
@@ -383,6 +419,12 @@
         <w:pStyle w:val="BodyText"/>
       </w:pPr>
       <w:r>
+        <w:t xml:space="preserve">7 -</w:t>
+      </w:r>
+      <w:r>
+        <w:t xml:space="preserve"> </w:t>
+      </w:r>
+      <w:r>
         <w:rPr>
           <w:b/>
         </w:rPr>
@@ -414,6 +456,12 @@
         <w:pStyle w:val="BodyText"/>
       </w:pPr>
       <w:r>
+        <w:t xml:space="preserve">8 -</w:t>
+      </w:r>
+      <w:r>
+        <w:t xml:space="preserve"> </w:t>
+      </w:r>
+      <w:r>
         <w:rPr>
           <w:b/>
         </w:rPr>
@@ -445,6 +493,12 @@
         <w:pStyle w:val="BodyText"/>
       </w:pPr>
       <w:r>
+        <w:t xml:space="preserve">9 -</w:t>
+      </w:r>
+      <w:r>
+        <w:t xml:space="preserve"> </w:t>
+      </w:r>
+      <w:r>
         <w:rPr>
           <w:b/>
         </w:rPr>
@@ -470,6 +524,12 @@
         <w:pStyle w:val="BodyText"/>
       </w:pPr>
       <w:r>
+        <w:t xml:space="preserve">10 -</w:t>
+      </w:r>
+      <w:r>
+        <w:t xml:space="preserve"> </w:t>
+      </w:r>
+      <w:r>
         <w:rPr>
           <w:b/>
         </w:rPr>
@@ -501,6 +561,12 @@
         <w:pStyle w:val="BodyText"/>
       </w:pPr>
       <w:r>
+        <w:t xml:space="preserve">11 -</w:t>
+      </w:r>
+      <w:r>
+        <w:t xml:space="preserve"> </w:t>
+      </w:r>
+      <w:r>
         <w:rPr>
           <w:b/>
         </w:rPr>
@@ -532,6 +598,12 @@
         <w:pStyle w:val="BodyText"/>
       </w:pPr>
       <w:r>
+        <w:t xml:space="preserve">12 -</w:t>
+      </w:r>
+      <w:r>
+        <w:t xml:space="preserve"> </w:t>
+      </w:r>
+      <w:r>
         <w:rPr>
           <w:b/>
         </w:rPr>
@@ -578,6 +650,12 @@
         <w:pStyle w:val="BodyText"/>
       </w:pPr>
       <w:r>
+        <w:t xml:space="preserve">13 -</w:t>
+      </w:r>
+      <w:r>
+        <w:t xml:space="preserve"> </w:t>
+      </w:r>
+      <w:r>
         <w:rPr>
           <w:b/>
         </w:rPr>
@@ -609,6 +687,12 @@
         <w:pStyle w:val="BodyText"/>
       </w:pPr>
       <w:r>
+        <w:t xml:space="preserve">14 -</w:t>
+      </w:r>
+      <w:r>
+        <w:t xml:space="preserve"> </w:t>
+      </w:r>
+      <w:r>
         <w:rPr>
           <w:b/>
         </w:rPr>
@@ -667,6 +751,12 @@
         <w:pStyle w:val="BodyText"/>
       </w:pPr>
       <w:r>
+        <w:t xml:space="preserve">15 -</w:t>
+      </w:r>
+      <w:r>
+        <w:t xml:space="preserve"> </w:t>
+      </w:r>
+      <w:r>
         <w:rPr>
           <w:b/>
         </w:rPr>
@@ -698,6 +788,12 @@
         <w:pStyle w:val="BodyText"/>
       </w:pPr>
       <w:r>
+        <w:t xml:space="preserve">16 -</w:t>
+      </w:r>
+      <w:r>
+        <w:t xml:space="preserve"> </w:t>
+      </w:r>
+      <w:r>
         <w:rPr>
           <w:b/>
         </w:rPr>
@@ -747,6 +843,12 @@
         <w:pStyle w:val="BodyText"/>
       </w:pPr>
       <w:r>
+        <w:t xml:space="preserve">17 -</w:t>
+      </w:r>
+      <w:r>
+        <w:t xml:space="preserve"> </w:t>
+      </w:r>
+      <w:r>
         <w:rPr>
           <w:b/>
         </w:rPr>
@@ -778,6 +880,12 @@
         <w:pStyle w:val="BodyText"/>
       </w:pPr>
       <w:r>
+        <w:t xml:space="preserve">18 -</w:t>
+      </w:r>
+      <w:r>
+        <w:t xml:space="preserve"> </w:t>
+      </w:r>
+      <w:r>
         <w:rPr>
           <w:b/>
         </w:rPr>
@@ -809,6 +917,12 @@
         <w:pStyle w:val="BodyText"/>
       </w:pPr>
       <w:r>
+        <w:t xml:space="preserve">19 -</w:t>
+      </w:r>
+      <w:r>
+        <w:t xml:space="preserve"> </w:t>
+      </w:r>
+      <w:r>
         <w:rPr>
           <w:b/>
         </w:rPr>
@@ -840,6 +954,12 @@
         <w:pStyle w:val="BodyText"/>
       </w:pPr>
       <w:r>
+        <w:t xml:space="preserve">20 -</w:t>
+      </w:r>
+      <w:r>
+        <w:t xml:space="preserve"> </w:t>
+      </w:r>
+      <w:r>
         <w:rPr>
           <w:b/>
         </w:rPr>
@@ -871,6 +991,12 @@
         <w:pStyle w:val="BodyText"/>
       </w:pPr>
       <w:r>
+        <w:t xml:space="preserve">21 -</w:t>
+      </w:r>
+      <w:r>
+        <w:t xml:space="preserve"> </w:t>
+      </w:r>
+      <w:r>
         <w:rPr>
           <w:b/>
         </w:rPr>
@@ -902,6 +1028,12 @@
         <w:pStyle w:val="BodyText"/>
       </w:pPr>
       <w:r>
+        <w:t xml:space="preserve">22 -</w:t>
+      </w:r>
+      <w:r>
+        <w:t xml:space="preserve"> </w:t>
+      </w:r>
+      <w:r>
         <w:rPr>
           <w:b/>
         </w:rPr>
@@ -945,6 +1077,12 @@
         <w:pStyle w:val="BodyText"/>
       </w:pPr>
       <w:r>
+        <w:t xml:space="preserve">23 -</w:t>
+      </w:r>
+      <w:r>
+        <w:t xml:space="preserve"> </w:t>
+      </w:r>
+      <w:r>
         <w:rPr>
           <w:b/>
         </w:rPr>
@@ -976,6 +1114,12 @@
         <w:pStyle w:val="BodyText"/>
       </w:pPr>
       <w:r>
+        <w:t xml:space="preserve">24 -</w:t>
+      </w:r>
+      <w:r>
+        <w:t xml:space="preserve"> </w:t>
+      </w:r>
+      <w:r>
         <w:rPr>
           <w:b/>
         </w:rPr>
@@ -1028,6 +1172,12 @@
         <w:pStyle w:val="BodyText"/>
       </w:pPr>
       <w:r>
+        <w:t xml:space="preserve">25 -</w:t>
+      </w:r>
+      <w:r>
+        <w:t xml:space="preserve"> </w:t>
+      </w:r>
+      <w:r>
         <w:rPr>
           <w:b/>
         </w:rPr>
@@ -1059,6 +1209,12 @@
         <w:pStyle w:val="BodyText"/>
       </w:pPr>
       <w:r>
+        <w:t xml:space="preserve">26 -</w:t>
+      </w:r>
+      <w:r>
+        <w:t xml:space="preserve"> </w:t>
+      </w:r>
+      <w:r>
         <w:rPr>
           <w:b/>
         </w:rPr>
@@ -1102,6 +1258,12 @@
         <w:pStyle w:val="BodyText"/>
       </w:pPr>
       <w:r>
+        <w:t xml:space="preserve">27 -</w:t>
+      </w:r>
+      <w:r>
+        <w:t xml:space="preserve"> </w:t>
+      </w:r>
+      <w:r>
         <w:rPr>
           <w:b/>
         </w:rPr>
@@ -1133,6 +1295,12 @@
         <w:pStyle w:val="BodyText"/>
       </w:pPr>
       <w:r>
+        <w:t xml:space="preserve">28 -</w:t>
+      </w:r>
+      <w:r>
+        <w:t xml:space="preserve"> </w:t>
+      </w:r>
+      <w:r>
         <w:rPr>
           <w:b/>
         </w:rPr>
@@ -1158,6 +1326,12 @@
         <w:pStyle w:val="BodyText"/>
       </w:pPr>
       <w:r>
+        <w:t xml:space="preserve">29 -</w:t>
+      </w:r>
+      <w:r>
+        <w:t xml:space="preserve"> </w:t>
+      </w:r>
+      <w:r>
         <w:rPr>
           <w:b/>
         </w:rPr>
@@ -1204,6 +1378,12 @@
         <w:pStyle w:val="BodyText"/>
       </w:pPr>
       <w:r>
+        <w:t xml:space="preserve">30 -</w:t>
+      </w:r>
+      <w:r>
+        <w:t xml:space="preserve"> </w:t>
+      </w:r>
+      <w:r>
         <w:rPr>
           <w:b/>
         </w:rPr>
@@ -1235,6 +1415,12 @@
         <w:pStyle w:val="BodyText"/>
       </w:pPr>
       <w:r>
+        <w:t xml:space="preserve">31 -</w:t>
+      </w:r>
+      <w:r>
+        <w:t xml:space="preserve"> </w:t>
+      </w:r>
+      <w:r>
         <w:rPr>
           <w:b/>
         </w:rPr>
@@ -1278,6 +1464,12 @@
         <w:pStyle w:val="BodyText"/>
       </w:pPr>
       <w:r>
+        <w:t xml:space="preserve">32 -</w:t>
+      </w:r>
+      <w:r>
+        <w:t xml:space="preserve"> </w:t>
+      </w:r>
+      <w:r>
         <w:rPr>
           <w:b/>
         </w:rPr>
@@ -1309,6 +1501,12 @@
         <w:pStyle w:val="BodyText"/>
       </w:pPr>
       <w:r>
+        <w:t xml:space="preserve">33 -</w:t>
+      </w:r>
+      <w:r>
+        <w:t xml:space="preserve"> </w:t>
+      </w:r>
+      <w:r>
         <w:rPr>
           <w:b/>
         </w:rPr>
@@ -1334,6 +1532,12 @@
         <w:pStyle w:val="BodyText"/>
       </w:pPr>
       <w:r>
+        <w:t xml:space="preserve">34 -</w:t>
+      </w:r>
+      <w:r>
+        <w:t xml:space="preserve"> </w:t>
+      </w:r>
+      <w:r>
         <w:rPr>
           <w:b/>
         </w:rPr>
@@ -1371,6 +1575,12 @@
         <w:pStyle w:val="BodyText"/>
       </w:pPr>
       <w:r>
+        <w:t xml:space="preserve">35 -</w:t>
+      </w:r>
+      <w:r>
+        <w:t xml:space="preserve"> </w:t>
+      </w:r>
+      <w:r>
         <w:rPr>
           <w:b/>
         </w:rPr>
@@ -1396,6 +1606,12 @@
         <w:pStyle w:val="BodyText"/>
       </w:pPr>
       <w:r>
+        <w:t xml:space="preserve">36 -</w:t>
+      </w:r>
+      <w:r>
+        <w:t xml:space="preserve"> </w:t>
+      </w:r>
+      <w:r>
         <w:rPr>
           <w:b/>
         </w:rPr>
@@ -1439,6 +1655,12 @@
         <w:pStyle w:val="BodyText"/>
       </w:pPr>
       <w:r>
+        <w:t xml:space="preserve">37 -</w:t>
+      </w:r>
+      <w:r>
+        <w:t xml:space="preserve"> </w:t>
+      </w:r>
+      <w:r>
         <w:rPr>
           <w:b/>
         </w:rPr>
@@ -1470,6 +1692,12 @@
         <w:pStyle w:val="BodyText"/>
       </w:pPr>
       <w:r>
+        <w:t xml:space="preserve">38 -</w:t>
+      </w:r>
+      <w:r>
+        <w:t xml:space="preserve"> </w:t>
+      </w:r>
+      <w:r>
         <w:rPr>
           <w:b/>
         </w:rPr>
@@ -1501,6 +1729,12 @@
         <w:pStyle w:val="BodyText"/>
       </w:pPr>
       <w:r>
+        <w:t xml:space="preserve">39 -</w:t>
+      </w:r>
+      <w:r>
+        <w:t xml:space="preserve"> </w:t>
+      </w:r>
+      <w:r>
         <w:rPr>
           <w:b/>
         </w:rPr>
@@ -1532,6 +1766,12 @@
         <w:pStyle w:val="BodyText"/>
       </w:pPr>
       <w:r>
+        <w:t xml:space="preserve">40 -</w:t>
+      </w:r>
+      <w:r>
+        <w:t xml:space="preserve"> </w:t>
+      </w:r>
+      <w:r>
         <w:rPr>
           <w:b/>
         </w:rPr>
@@ -1563,6 +1803,12 @@
         <w:pStyle w:val="BodyText"/>
       </w:pPr>
       <w:r>
+        <w:t xml:space="preserve">41 -</w:t>
+      </w:r>
+      <w:r>
+        <w:t xml:space="preserve"> </w:t>
+      </w:r>
+      <w:r>
         <w:rPr>
           <w:b/>
         </w:rPr>
@@ -1606,6 +1852,12 @@
         <w:pStyle w:val="BodyText"/>
       </w:pPr>
       <w:r>
+        <w:t xml:space="preserve">42 -</w:t>
+      </w:r>
+      <w:r>
+        <w:t xml:space="preserve"> </w:t>
+      </w:r>
+      <w:r>
         <w:rPr>
           <w:b/>
         </w:rPr>
@@ -1637,6 +1889,12 @@
         <w:pStyle w:val="BodyText"/>
       </w:pPr>
       <w:r>
+        <w:t xml:space="preserve">43 -</w:t>
+      </w:r>
+      <w:r>
+        <w:t xml:space="preserve"> </w:t>
+      </w:r>
+      <w:r>
         <w:rPr>
           <w:b/>
         </w:rPr>
@@ -1668,6 +1926,12 @@
         <w:pStyle w:val="BodyText"/>
       </w:pPr>
       <w:r>
+        <w:t xml:space="preserve">44 -</w:t>
+      </w:r>
+      <w:r>
+        <w:t xml:space="preserve"> </w:t>
+      </w:r>
+      <w:r>
         <w:rPr>
           <w:b/>
         </w:rPr>
@@ -1699,6 +1963,12 @@
         <w:pStyle w:val="BodyText"/>
       </w:pPr>
       <w:r>
+        <w:t xml:space="preserve">45 -</w:t>
+      </w:r>
+      <w:r>
+        <w:t xml:space="preserve"> </w:t>
+      </w:r>
+      <w:r>
         <w:rPr>
           <w:b/>
         </w:rPr>
@@ -1730,6 +2000,12 @@
         <w:pStyle w:val="BodyText"/>
       </w:pPr>
       <w:r>
+        <w:t xml:space="preserve">46 -</w:t>
+      </w:r>
+      <w:r>
+        <w:t xml:space="preserve"> </w:t>
+      </w:r>
+      <w:r>
         <w:rPr>
           <w:b/>
         </w:rPr>
@@ -1767,6 +2043,12 @@
         <w:pStyle w:val="BodyText"/>
       </w:pPr>
       <w:r>
+        <w:t xml:space="preserve">47 -</w:t>
+      </w:r>
+      <w:r>
+        <w:t xml:space="preserve"> </w:t>
+      </w:r>
+      <w:r>
         <w:rPr>
           <w:b/>
         </w:rPr>
@@ -1798,6 +2080,12 @@
         <w:pStyle w:val="BodyText"/>
       </w:pPr>
       <w:r>
+        <w:t xml:space="preserve">48 -</w:t>
+      </w:r>
+      <w:r>
+        <w:t xml:space="preserve"> </w:t>
+      </w:r>
+      <w:r>
         <w:rPr>
           <w:b/>
         </w:rPr>
@@ -1835,6 +2123,12 @@
         <w:pStyle w:val="BodyText"/>
       </w:pPr>
       <w:r>
+        <w:t xml:space="preserve">49 -</w:t>
+      </w:r>
+      <w:r>
+        <w:t xml:space="preserve"> </w:t>
+      </w:r>
+      <w:r>
         <w:rPr>
           <w:b/>
         </w:rPr>
@@ -1866,6 +2160,12 @@
         <w:pStyle w:val="BodyText"/>
       </w:pPr>
       <w:r>
+        <w:t xml:space="preserve">50 -</w:t>
+      </w:r>
+      <w:r>
+        <w:t xml:space="preserve"> </w:t>
+      </w:r>
+      <w:r>
         <w:rPr>
           <w:b/>
         </w:rPr>
@@ -1897,6 +2197,12 @@
         <w:pStyle w:val="BodyText"/>
       </w:pPr>
       <w:r>
+        <w:t xml:space="preserve">51 -</w:t>
+      </w:r>
+      <w:r>
+        <w:t xml:space="preserve"> </w:t>
+      </w:r>
+      <w:r>
         <w:rPr>
           <w:b/>
         </w:rPr>
@@ -1928,6 +2234,12 @@
         <w:pStyle w:val="BodyText"/>
       </w:pPr>
       <w:r>
+        <w:t xml:space="preserve">52 -</w:t>
+      </w:r>
+      <w:r>
+        <w:t xml:space="preserve"> </w:t>
+      </w:r>
+      <w:r>
         <w:rPr>
           <w:b/>
         </w:rPr>
@@ -1959,6 +2271,12 @@
         <w:pStyle w:val="BodyText"/>
       </w:pPr>
       <w:r>
+        <w:t xml:space="preserve">53 -</w:t>
+      </w:r>
+      <w:r>
+        <w:t xml:space="preserve"> </w:t>
+      </w:r>
+      <w:r>
         <w:rPr>
           <w:b/>
         </w:rPr>
@@ -1984,6 +2302,12 @@
         <w:pStyle w:val="BodyText"/>
       </w:pPr>
       <w:r>
+        <w:t xml:space="preserve">54 -</w:t>
+      </w:r>
+      <w:r>
+        <w:t xml:space="preserve"> </w:t>
+      </w:r>
+      <w:r>
         <w:rPr>
           <w:b/>
         </w:rPr>
@@ -2030,6 +2354,12 @@
         <w:pStyle w:val="BodyText"/>
       </w:pPr>
       <w:r>
+        <w:t xml:space="preserve">55 -</w:t>
+      </w:r>
+      <w:r>
+        <w:t xml:space="preserve"> </w:t>
+      </w:r>
+      <w:r>
         <w:rPr>
           <w:b/>
         </w:rPr>
@@ -2061,6 +2391,12 @@
         <w:pStyle w:val="BodyText"/>
       </w:pPr>
       <w:r>
+        <w:t xml:space="preserve">56 -</w:t>
+      </w:r>
+      <w:r>
+        <w:t xml:space="preserve"> </w:t>
+      </w:r>
+      <w:r>
         <w:rPr>
           <w:b/>
         </w:rPr>
@@ -2104,6 +2440,12 @@
         <w:pStyle w:val="BodyText"/>
       </w:pPr>
       <w:r>
+        <w:t xml:space="preserve">57 -</w:t>
+      </w:r>
+      <w:r>
+        <w:t xml:space="preserve"> </w:t>
+      </w:r>
+      <w:r>
         <w:rPr>
           <w:b/>
         </w:rPr>
@@ -2135,6 +2477,12 @@
         <w:pStyle w:val="BodyText"/>
       </w:pPr>
       <w:r>
+        <w:t xml:space="preserve">58 -</w:t>
+      </w:r>
+      <w:r>
+        <w:t xml:space="preserve"> </w:t>
+      </w:r>
+      <w:r>
         <w:rPr>
           <w:b/>
         </w:rPr>
@@ -2172,6 +2520,12 @@
         <w:pStyle w:val="BodyText"/>
       </w:pPr>
       <w:r>
+        <w:t xml:space="preserve">59 -</w:t>
+      </w:r>
+      <w:r>
+        <w:t xml:space="preserve"> </w:t>
+      </w:r>
+      <w:r>
         <w:rPr>
           <w:b/>
         </w:rPr>
@@ -2221,6 +2575,12 @@
         <w:pStyle w:val="BodyText"/>
       </w:pPr>
       <w:r>
+        <w:t xml:space="preserve">60 -</w:t>
+      </w:r>
+      <w:r>
+        <w:t xml:space="preserve"> </w:t>
+      </w:r>
+      <w:r>
         <w:rPr>
           <w:b/>
         </w:rPr>
@@ -2273,6 +2633,12 @@
         <w:pStyle w:val="BodyText"/>
       </w:pPr>
       <w:r>
+        <w:t xml:space="preserve">61 -</w:t>
+      </w:r>
+      <w:r>
+        <w:t xml:space="preserve"> </w:t>
+      </w:r>
+      <w:r>
         <w:rPr>
           <w:b/>
         </w:rPr>
@@ -2310,6 +2676,12 @@
         <w:pStyle w:val="BodyText"/>
       </w:pPr>
       <w:r>
+        <w:t xml:space="preserve">62 -</w:t>
+      </w:r>
+      <w:r>
+        <w:t xml:space="preserve"> </w:t>
+      </w:r>
+      <w:r>
         <w:rPr>
           <w:b/>
         </w:rPr>
@@ -2341,6 +2713,12 @@
         <w:pStyle w:val="BodyText"/>
       </w:pPr>
       <w:r>
+        <w:t xml:space="preserve">63 -</w:t>
+      </w:r>
+      <w:r>
+        <w:t xml:space="preserve"> </w:t>
+      </w:r>
+      <w:r>
         <w:rPr>
           <w:b/>
         </w:rPr>
@@ -2372,6 +2750,12 @@
         <w:pStyle w:val="BodyText"/>
       </w:pPr>
       <w:r>
+        <w:t xml:space="preserve">64 -</w:t>
+      </w:r>
+      <w:r>
+        <w:t xml:space="preserve"> </w:t>
+      </w:r>
+      <w:r>
         <w:rPr>
           <w:b/>
         </w:rPr>
@@ -2409,6 +2793,12 @@
         <w:pStyle w:val="BodyText"/>
       </w:pPr>
       <w:r>
+        <w:t xml:space="preserve">65 -</w:t>
+      </w:r>
+      <w:r>
+        <w:t xml:space="preserve"> </w:t>
+      </w:r>
+      <w:r>
         <w:rPr>
           <w:b/>
         </w:rPr>
@@ -2446,6 +2836,12 @@
         <w:pStyle w:val="BodyText"/>
       </w:pPr>
       <w:r>
+        <w:t xml:space="preserve">66 -</w:t>
+      </w:r>
+      <w:r>
+        <w:t xml:space="preserve"> </w:t>
+      </w:r>
+      <w:r>
         <w:rPr>
           <w:b/>
         </w:rPr>
@@ -2497,6 +2893,12 @@
         <w:pStyle w:val="BodyText"/>
       </w:pPr>
       <w:r>
+        <w:t xml:space="preserve">67 -</w:t>
+      </w:r>
+      <w:r>
+        <w:t xml:space="preserve"> </w:t>
+      </w:r>
+      <w:r>
         <w:rPr>
           <w:b/>
         </w:rPr>
@@ -2528,6 +2930,12 @@
         <w:pStyle w:val="BodyText"/>
       </w:pPr>
       <w:r>
+        <w:t xml:space="preserve">68 -</w:t>
+      </w:r>
+      <w:r>
+        <w:t xml:space="preserve"> </w:t>
+      </w:r>
+      <w:r>
         <w:rPr>
           <w:b/>
         </w:rPr>
@@ -2565,6 +2973,12 @@
         <w:pStyle w:val="BodyText"/>
       </w:pPr>
       <w:r>
+        <w:t xml:space="preserve">69 -</w:t>
+      </w:r>
+      <w:r>
+        <w:t xml:space="preserve"> </w:t>
+      </w:r>
+      <w:r>
         <w:rPr>
           <w:b/>
         </w:rPr>
@@ -2616,6 +3030,12 @@
         <w:pStyle w:val="BodyText"/>
       </w:pPr>
       <w:r>
+        <w:t xml:space="preserve">70 -</w:t>
+      </w:r>
+      <w:r>
+        <w:t xml:space="preserve"> </w:t>
+      </w:r>
+      <w:r>
         <w:rPr>
           <w:b/>
         </w:rPr>
@@ -2659,6 +3079,12 @@
         <w:pStyle w:val="BodyText"/>
       </w:pPr>
       <w:r>
+        <w:t xml:space="preserve">71 -</w:t>
+      </w:r>
+      <w:r>
+        <w:t xml:space="preserve"> </w:t>
+      </w:r>
+      <w:r>
         <w:rPr>
           <w:b/>
         </w:rPr>
@@ -2690,6 +3116,12 @@
         <w:pStyle w:val="BodyText"/>
       </w:pPr>
       <w:r>
+        <w:t xml:space="preserve">72 -</w:t>
+      </w:r>
+      <w:r>
+        <w:t xml:space="preserve"> </w:t>
+      </w:r>
+      <w:r>
         <w:rPr>
           <w:b/>
         </w:rPr>
@@ -2721,6 +3153,12 @@
         <w:pStyle w:val="BodyText"/>
       </w:pPr>
       <w:r>
+        <w:t xml:space="preserve">73 -</w:t>
+      </w:r>
+      <w:r>
+        <w:t xml:space="preserve"> </w:t>
+      </w:r>
+      <w:r>
         <w:rPr>
           <w:b/>
         </w:rPr>
@@ -2752,6 +3190,12 @@
         <w:pStyle w:val="BodyText"/>
       </w:pPr>
       <w:r>
+        <w:t xml:space="preserve">74 -</w:t>
+      </w:r>
+      <w:r>
+        <w:t xml:space="preserve"> </w:t>
+      </w:r>
+      <w:r>
         <w:rPr>
           <w:b/>
         </w:rPr>
@@ -2783,6 +3227,12 @@
         <w:pStyle w:val="BodyText"/>
       </w:pPr>
       <w:r>
+        <w:t xml:space="preserve">75 -</w:t>
+      </w:r>
+      <w:r>
+        <w:t xml:space="preserve"> </w:t>
+      </w:r>
+      <w:r>
         <w:rPr>
           <w:b/>
         </w:rPr>
@@ -2814,6 +3264,12 @@
         <w:pStyle w:val="BodyText"/>
       </w:pPr>
       <w:r>
+        <w:t xml:space="preserve">76 -</w:t>
+      </w:r>
+      <w:r>
+        <w:t xml:space="preserve"> </w:t>
+      </w:r>
+      <w:r>
         <w:rPr>
           <w:b/>
         </w:rPr>
@@ -2845,6 +3301,12 @@
         <w:pStyle w:val="BodyText"/>
       </w:pPr>
       <w:r>
+        <w:t xml:space="preserve">77 -</w:t>
+      </w:r>
+      <w:r>
+        <w:t xml:space="preserve"> </w:t>
+      </w:r>
+      <w:r>
         <w:rPr>
           <w:b/>
         </w:rPr>
@@ -2897,6 +3359,12 @@
         <w:pStyle w:val="BodyText"/>
       </w:pPr>
       <w:r>
+        <w:t xml:space="preserve">78 -</w:t>
+      </w:r>
+      <w:r>
+        <w:t xml:space="preserve"> </w:t>
+      </w:r>
+      <w:r>
         <w:rPr>
           <w:b/>
         </w:rPr>
@@ -2940,6 +3408,12 @@
         <w:pStyle w:val="BodyText"/>
       </w:pPr>
       <w:r>
+        <w:t xml:space="preserve">79 -</w:t>
+      </w:r>
+      <w:r>
+        <w:t xml:space="preserve"> </w:t>
+      </w:r>
+      <w:r>
         <w:rPr>
           <w:b/>
         </w:rPr>
@@ -2971,6 +3445,12 @@
         <w:pStyle w:val="BodyText"/>
       </w:pPr>
       <w:r>
+        <w:t xml:space="preserve">80 -</w:t>
+      </w:r>
+      <w:r>
+        <w:t xml:space="preserve"> </w:t>
+      </w:r>
+      <w:r>
         <w:rPr>
           <w:b/>
         </w:rPr>
@@ -3002,6 +3482,12 @@
         <w:pStyle w:val="BodyText"/>
       </w:pPr>
       <w:r>
+        <w:t xml:space="preserve">81 -</w:t>
+      </w:r>
+      <w:r>
+        <w:t xml:space="preserve"> </w:t>
+      </w:r>
+      <w:r>
         <w:rPr>
           <w:b/>
         </w:rPr>
@@ -3033,6 +3519,12 @@
         <w:pStyle w:val="BodyText"/>
       </w:pPr>
       <w:r>
+        <w:t xml:space="preserve">82 -</w:t>
+      </w:r>
+      <w:r>
+        <w:t xml:space="preserve"> </w:t>
+      </w:r>
+      <w:r>
         <w:rPr>
           <w:b/>
         </w:rPr>
@@ -3073,6 +3565,12 @@
         <w:pStyle w:val="BodyText"/>
       </w:pPr>
       <w:r>
+        <w:t xml:space="preserve">83 -</w:t>
+      </w:r>
+      <w:r>
+        <w:t xml:space="preserve"> </w:t>
+      </w:r>
+      <w:r>
         <w:rPr>
           <w:b/>
         </w:rPr>
@@ -3104,6 +3602,12 @@
         <w:pStyle w:val="BodyText"/>
       </w:pPr>
       <w:r>
+        <w:t xml:space="preserve">84 -</w:t>
+      </w:r>
+      <w:r>
+        <w:t xml:space="preserve"> </w:t>
+      </w:r>
+      <w:r>
         <w:rPr>
           <w:b/>
         </w:rPr>
@@ -3135,6 +3639,12 @@
         <w:pStyle w:val="BodyText"/>
       </w:pPr>
       <w:r>
+        <w:t xml:space="preserve">85 -</w:t>
+      </w:r>
+      <w:r>
+        <w:t xml:space="preserve"> </w:t>
+      </w:r>
+      <w:r>
         <w:rPr>
           <w:b/>
         </w:rPr>
@@ -3178,6 +3688,12 @@
         <w:pStyle w:val="BodyText"/>
       </w:pPr>
       <w:r>
+        <w:t xml:space="preserve">86 -</w:t>
+      </w:r>
+      <w:r>
+        <w:t xml:space="preserve"> </w:t>
+      </w:r>
+      <w:r>
         <w:rPr>
           <w:b/>
         </w:rPr>
@@ -3215,6 +3731,12 @@
         <w:pStyle w:val="BodyText"/>
       </w:pPr>
       <w:r>
+        <w:t xml:space="preserve">87 -</w:t>
+      </w:r>
+      <w:r>
+        <w:t xml:space="preserve"> </w:t>
+      </w:r>
+      <w:r>
         <w:rPr>
           <w:b/>
         </w:rPr>
@@ -3246,6 +3768,12 @@
         <w:pStyle w:val="BodyText"/>
       </w:pPr>
       <w:r>
+        <w:t xml:space="preserve">88 -</w:t>
+      </w:r>
+      <w:r>
+        <w:t xml:space="preserve"> </w:t>
+      </w:r>
+      <w:r>
         <w:rPr>
           <w:b/>
         </w:rPr>
@@ -3283,6 +3811,12 @@
         <w:pStyle w:val="BodyText"/>
       </w:pPr>
       <w:r>
+        <w:t xml:space="preserve">89 -</w:t>
+      </w:r>
+      <w:r>
+        <w:t xml:space="preserve"> </w:t>
+      </w:r>
+      <w:r>
         <w:rPr>
           <w:b/>
         </w:rPr>
@@ -3320,6 +3854,12 @@
         <w:pStyle w:val="BodyText"/>
       </w:pPr>
       <w:r>
+        <w:t xml:space="preserve">90 -</w:t>
+      </w:r>
+      <w:r>
+        <w:t xml:space="preserve"> </w:t>
+      </w:r>
+      <w:r>
         <w:rPr>
           <w:b/>
         </w:rPr>
@@ -3363,6 +3903,12 @@
         <w:pStyle w:val="BodyText"/>
       </w:pPr>
       <w:r>
+        <w:t xml:space="preserve">91 -</w:t>
+      </w:r>
+      <w:r>
+        <w:t xml:space="preserve"> </w:t>
+      </w:r>
+      <w:r>
         <w:rPr>
           <w:b/>
         </w:rPr>
@@ -3394,6 +3940,12 @@
         <w:pStyle w:val="BodyText"/>
       </w:pPr>
       <w:r>
+        <w:t xml:space="preserve">92 -</w:t>
+      </w:r>
+      <w:r>
+        <w:t xml:space="preserve"> </w:t>
+      </w:r>
+      <w:r>
         <w:rPr>
           <w:b/>
         </w:rPr>
@@ -3425,6 +3977,12 @@
         <w:pStyle w:val="BodyText"/>
       </w:pPr>
       <w:r>
+        <w:t xml:space="preserve">93 -</w:t>
+      </w:r>
+      <w:r>
+        <w:t xml:space="preserve"> </w:t>
+      </w:r>
+      <w:r>
         <w:rPr>
           <w:b/>
         </w:rPr>
@@ -3450,6 +4008,12 @@
         <w:pStyle w:val="BodyText"/>
       </w:pPr>
       <w:r>
+        <w:t xml:space="preserve">94 -</w:t>
+      </w:r>
+      <w:r>
+        <w:t xml:space="preserve"> </w:t>
+      </w:r>
+      <w:r>
         <w:rPr>
           <w:b/>
         </w:rPr>
@@ -3481,6 +4045,12 @@
         <w:pStyle w:val="BodyText"/>
       </w:pPr>
       <w:r>
+        <w:t xml:space="preserve">95 -</w:t>
+      </w:r>
+      <w:r>
+        <w:t xml:space="preserve"> </w:t>
+      </w:r>
+      <w:r>
         <w:rPr>
           <w:b/>
         </w:rPr>
@@ -3512,6 +4082,12 @@
         <w:pStyle w:val="BodyText"/>
       </w:pPr>
       <w:r>
+        <w:t xml:space="preserve">96 -</w:t>
+      </w:r>
+      <w:r>
+        <w:t xml:space="preserve"> </w:t>
+      </w:r>
+      <w:r>
         <w:rPr>
           <w:b/>
         </w:rPr>
@@ -3537,6 +4113,12 @@
         <w:pStyle w:val="BodyText"/>
       </w:pPr>
       <w:r>
+        <w:t xml:space="preserve">97 -</w:t>
+      </w:r>
+      <w:r>
+        <w:t xml:space="preserve"> </w:t>
+      </w:r>
+      <w:r>
         <w:rPr>
           <w:b/>
         </w:rPr>
@@ -3568,6 +4150,12 @@
         <w:pStyle w:val="BodyText"/>
       </w:pPr>
       <w:r>
+        <w:t xml:space="preserve">98 -</w:t>
+      </w:r>
+      <w:r>
+        <w:t xml:space="preserve"> </w:t>
+      </w:r>
+      <w:r>
         <w:rPr>
           <w:b/>
         </w:rPr>
@@ -3605,6 +4193,12 @@
         <w:pStyle w:val="BodyText"/>
       </w:pPr>
       <w:r>
+        <w:t xml:space="preserve">99 -</w:t>
+      </w:r>
+      <w:r>
+        <w:t xml:space="preserve"> </w:t>
+      </w:r>
+      <w:r>
         <w:rPr>
           <w:b/>
         </w:rPr>
@@ -3642,6 +4236,12 @@
         <w:pStyle w:val="BodyText"/>
       </w:pPr>
       <w:r>
+        <w:t xml:space="preserve">100 -</w:t>
+      </w:r>
+      <w:r>
+        <w:t xml:space="preserve"> </w:t>
+      </w:r>
+      <w:r>
         <w:rPr>
           <w:b/>
         </w:rPr>
@@ -3682,6 +4282,12 @@
         <w:pStyle w:val="BodyText"/>
       </w:pPr>
       <w:r>
+        <w:t xml:space="preserve">101 -</w:t>
+      </w:r>
+      <w:r>
+        <w:t xml:space="preserve"> </w:t>
+      </w:r>
+      <w:r>
         <w:rPr>
           <w:b/>
         </w:rPr>
@@ -3725,6 +4331,12 @@
         <w:pStyle w:val="BodyText"/>
       </w:pPr>
       <w:r>
+        <w:t xml:space="preserve">102 -</w:t>
+      </w:r>
+      <w:r>
+        <w:t xml:space="preserve"> </w:t>
+      </w:r>
+      <w:r>
         <w:rPr>
           <w:b/>
         </w:rPr>
@@ -3768,6 +4380,12 @@
         <w:pStyle w:val="BodyText"/>
       </w:pPr>
       <w:r>
+        <w:t xml:space="preserve">103 -</w:t>
+      </w:r>
+      <w:r>
+        <w:t xml:space="preserve"> </w:t>
+      </w:r>
+      <w:r>
         <w:rPr>
           <w:b/>
         </w:rPr>
@@ -3799,6 +4417,12 @@
         <w:pStyle w:val="BodyText"/>
       </w:pPr>
       <w:r>
+        <w:t xml:space="preserve">104 -</w:t>
+      </w:r>
+      <w:r>
+        <w:t xml:space="preserve"> </w:t>
+      </w:r>
+      <w:r>
         <w:rPr>
           <w:b/>
         </w:rPr>
@@ -3836,6 +4460,12 @@
         <w:pStyle w:val="BodyText"/>
       </w:pPr>
       <w:r>
+        <w:t xml:space="preserve">105 -</w:t>
+      </w:r>
+      <w:r>
+        <w:t xml:space="preserve"> </w:t>
+      </w:r>
+      <w:r>
         <w:rPr>
           <w:b/>
         </w:rPr>
@@ -3876,6 +4506,12 @@
         <w:pStyle w:val="BodyText"/>
       </w:pPr>
       <w:r>
+        <w:t xml:space="preserve">106 -</w:t>
+      </w:r>
+      <w:r>
+        <w:t xml:space="preserve"> </w:t>
+      </w:r>
+      <w:r>
         <w:rPr>
           <w:b/>
         </w:rPr>
@@ -3907,6 +4543,12 @@
         <w:pStyle w:val="BodyText"/>
       </w:pPr>
       <w:r>
+        <w:t xml:space="preserve">107 -</w:t>
+      </w:r>
+      <w:r>
+        <w:t xml:space="preserve"> </w:t>
+      </w:r>
+      <w:r>
         <w:rPr>
           <w:b/>
         </w:rPr>
@@ -3953,6 +4595,12 @@
         <w:pStyle w:val="BodyText"/>
       </w:pPr>
       <w:r>
+        <w:t xml:space="preserve">108 -</w:t>
+      </w:r>
+      <w:r>
+        <w:t xml:space="preserve"> </w:t>
+      </w:r>
+      <w:r>
         <w:rPr>
           <w:b/>
         </w:rPr>
@@ -3984,6 +4632,12 @@
         <w:pStyle w:val="BodyText"/>
       </w:pPr>
       <w:r>
+        <w:t xml:space="preserve">109 -</w:t>
+      </w:r>
+      <w:r>
+        <w:t xml:space="preserve"> </w:t>
+      </w:r>
+      <w:r>
         <w:rPr>
           <w:b/>
         </w:rPr>
@@ -4015,6 +4669,12 @@
         <w:pStyle w:val="BodyText"/>
       </w:pPr>
       <w:r>
+        <w:t xml:space="preserve">110 -</w:t>
+      </w:r>
+      <w:r>
+        <w:t xml:space="preserve"> </w:t>
+      </w:r>
+      <w:r>
         <w:rPr>
           <w:b/>
         </w:rPr>
@@ -4066,6 +4726,12 @@
         <w:pStyle w:val="BodyText"/>
       </w:pPr>
       <w:r>
+        <w:t xml:space="preserve">111 -</w:t>
+      </w:r>
+      <w:r>
+        <w:t xml:space="preserve"> </w:t>
+      </w:r>
+      <w:r>
         <w:rPr>
           <w:b/>
         </w:rPr>
@@ -4097,6 +4763,12 @@
         <w:pStyle w:val="BodyText"/>
       </w:pPr>
       <w:r>
+        <w:t xml:space="preserve">112 -</w:t>
+      </w:r>
+      <w:r>
+        <w:t xml:space="preserve"> </w:t>
+      </w:r>
+      <w:r>
         <w:rPr>
           <w:b/>
         </w:rPr>
@@ -4128,6 +4800,12 @@
         <w:pStyle w:val="BodyText"/>
       </w:pPr>
       <w:r>
+        <w:t xml:space="preserve">113 -</w:t>
+      </w:r>
+      <w:r>
+        <w:t xml:space="preserve"> </w:t>
+      </w:r>
+      <w:r>
         <w:rPr>
           <w:b/>
         </w:rPr>
@@ -4180,6 +4858,12 @@
         <w:pStyle w:val="BodyText"/>
       </w:pPr>
       <w:r>
+        <w:t xml:space="preserve">114 -</w:t>
+      </w:r>
+      <w:r>
+        <w:t xml:space="preserve"> </w:t>
+      </w:r>
+      <w:r>
         <w:rPr>
           <w:b/>
         </w:rPr>
@@ -4223,6 +4907,12 @@
         <w:pStyle w:val="BodyText"/>
       </w:pPr>
       <w:r>
+        <w:t xml:space="preserve">115 -</w:t>
+      </w:r>
+      <w:r>
+        <w:t xml:space="preserve"> </w:t>
+      </w:r>
+      <w:r>
         <w:rPr>
           <w:b/>
         </w:rPr>
@@ -4260,6 +4950,12 @@
         <w:pStyle w:val="BodyText"/>
       </w:pPr>
       <w:r>
+        <w:t xml:space="preserve">116 -</w:t>
+      </w:r>
+      <w:r>
+        <w:t xml:space="preserve"> </w:t>
+      </w:r>
+      <w:r>
         <w:rPr>
           <w:b/>
         </w:rPr>
@@ -4291,6 +4987,12 @@
         <w:pStyle w:val="BodyText"/>
       </w:pPr>
       <w:r>
+        <w:t xml:space="preserve">117 -</w:t>
+      </w:r>
+      <w:r>
+        <w:t xml:space="preserve"> </w:t>
+      </w:r>
+      <w:r>
         <w:rPr>
           <w:b/>
         </w:rPr>
@@ -4322,6 +5024,12 @@
         <w:pStyle w:val="BodyText"/>
       </w:pPr>
       <w:r>
+        <w:t xml:space="preserve">118 -</w:t>
+      </w:r>
+      <w:r>
+        <w:t xml:space="preserve"> </w:t>
+      </w:r>
+      <w:r>
         <w:rPr>
           <w:b/>
         </w:rPr>
@@ -4353,6 +5061,12 @@
         <w:pStyle w:val="BodyText"/>
       </w:pPr>
       <w:r>
+        <w:t xml:space="preserve">119 -</w:t>
+      </w:r>
+      <w:r>
+        <w:t xml:space="preserve"> </w:t>
+      </w:r>
+      <w:r>
         <w:rPr>
           <w:b/>
         </w:rPr>
@@ -4384,6 +5098,12 @@
         <w:pStyle w:val="BodyText"/>
       </w:pPr>
       <w:r>
+        <w:t xml:space="preserve">120 -</w:t>
+      </w:r>
+      <w:r>
+        <w:t xml:space="preserve"> </w:t>
+      </w:r>
+      <w:r>
         <w:rPr>
           <w:b/>
         </w:rPr>
@@ -4414,6 +5134,12 @@
       <w:pPr>
         <w:pStyle w:val="BodyText"/>
       </w:pPr>
+      <w:r>
+        <w:t xml:space="preserve">121 -</w:t>
+      </w:r>
+      <w:r>
+        <w:t xml:space="preserve"> </w:t>
+      </w:r>
       <w:r>
         <w:rPr>
           <w:b/>

</xml_diff>